<commit_message>
Added changes for iniitial draft
</commit_message>
<xml_diff>
--- a/chain-core-use-case/documents/Blockchain application - case study on Chain__Sven_Mitt.docx
+++ b/chain-core-use-case/documents/Blockchain application - case study on Chain__Sven_Mitt.docx
@@ -18,10 +18,12 @@
       <w:pPr>
         <w:pStyle w:val="Heading1"/>
       </w:pPr>
+      <w:proofErr w:type="spellStart"/>
       <w:r>
         <w:lastRenderedPageBreak/>
         <w:t>Blockchain</w:t>
       </w:r>
+      <w:proofErr w:type="spellEnd"/>
     </w:p>
     <w:p>
       <w:pPr>
@@ -37,7 +39,15 @@
         <w:t>“</w:t>
       </w:r>
       <w:r>
-        <w:t>Chain Core is infrastructure software that enables institutions to issue and transfer financial assets on permissioned blockchain networks</w:t>
+        <w:t xml:space="preserve">Chain Core is infrastructure software that enables institutions to issue and transfer financial assets on permissioned </w:t>
+      </w:r>
+      <w:proofErr w:type="spellStart"/>
+      <w:r>
+        <w:t>blockchain</w:t>
+      </w:r>
+      <w:proofErr w:type="spellEnd"/>
+      <w:r>
+        <w:t xml:space="preserve"> networks</w:t>
       </w:r>
       <w:r>
         <w:t>”</w:t>
@@ -61,7 +71,7 @@
                     <pic:cNvPicPr/>
                   </pic:nvPicPr>
                   <pic:blipFill>
-                    <a:blip r:embed="rId4"/>
+                    <a:blip r:embed="rId5"/>
                     <a:stretch>
                       <a:fillRect/>
                     </a:stretch>
@@ -89,11 +99,1101 @@
       <w:r>
         <w:t>Parking</w:t>
       </w:r>
+      <w:r>
+        <w:t xml:space="preserve"> solution</w:t>
+      </w:r>
+    </w:p>
+    <w:p/>
+    <w:p>
+      <w:proofErr w:type="gramStart"/>
+      <w:r>
+        <w:t>contract</w:t>
+      </w:r>
+      <w:proofErr w:type="gramEnd"/>
+      <w:r>
+        <w:t xml:space="preserve"> </w:t>
+      </w:r>
+      <w:proofErr w:type="spellStart"/>
+      <w:r>
+        <w:t>TradeOffer</w:t>
+      </w:r>
+      <w:proofErr w:type="spellEnd"/>
+      <w:r>
+        <w:t>(</w:t>
+      </w:r>
+      <w:proofErr w:type="spellStart"/>
+      <w:r>
+        <w:t>assetRequested</w:t>
+      </w:r>
+      <w:proofErr w:type="spellEnd"/>
+      <w:r>
+        <w:t>: Asset,</w:t>
+      </w:r>
+    </w:p>
+    <w:p>
+      <w:r>
+        <w:t xml:space="preserve">                    </w:t>
+      </w:r>
+      <w:proofErr w:type="spellStart"/>
+      <w:proofErr w:type="gramStart"/>
+      <w:r>
+        <w:t>amountRequested</w:t>
+      </w:r>
+      <w:proofErr w:type="spellEnd"/>
+      <w:proofErr w:type="gramEnd"/>
+      <w:r>
+        <w:t>: Amount,</w:t>
+      </w:r>
+    </w:p>
+    <w:p>
+      <w:r>
+        <w:t xml:space="preserve">                    </w:t>
+      </w:r>
+      <w:proofErr w:type="gramStart"/>
+      <w:r>
+        <w:t>seller</w:t>
+      </w:r>
+      <w:proofErr w:type="gramEnd"/>
+      <w:r>
+        <w:t>: Program,</w:t>
+      </w:r>
+    </w:p>
+    <w:p>
+      <w:r>
+        <w:t xml:space="preserve">                    </w:t>
+      </w:r>
+      <w:proofErr w:type="spellStart"/>
+      <w:proofErr w:type="gramStart"/>
+      <w:r>
+        <w:t>cancelKey</w:t>
+      </w:r>
+      <w:proofErr w:type="spellEnd"/>
+      <w:proofErr w:type="gramEnd"/>
+      <w:r>
+        <w:t xml:space="preserve">: </w:t>
+      </w:r>
+      <w:proofErr w:type="spellStart"/>
+      <w:r>
+        <w:t>PublicKey</w:t>
+      </w:r>
+      <w:proofErr w:type="spellEnd"/>
+      <w:r>
+        <w:t>) locks offered {</w:t>
+      </w:r>
+    </w:p>
+    <w:p>
+      <w:r>
+        <w:lastRenderedPageBreak/>
+        <w:t xml:space="preserve">  </w:t>
+      </w:r>
+      <w:proofErr w:type="gramStart"/>
+      <w:r>
+        <w:t>clause</w:t>
+      </w:r>
+      <w:proofErr w:type="gramEnd"/>
+      <w:r>
+        <w:t xml:space="preserve"> trade() requires payment: </w:t>
+      </w:r>
+      <w:proofErr w:type="spellStart"/>
+      <w:r>
+        <w:t>amountRequested</w:t>
+      </w:r>
+      <w:proofErr w:type="spellEnd"/>
+      <w:r>
+        <w:t xml:space="preserve"> of </w:t>
+      </w:r>
+      <w:proofErr w:type="spellStart"/>
+      <w:r>
+        <w:t>assetRequested</w:t>
+      </w:r>
+      <w:proofErr w:type="spellEnd"/>
+      <w:r>
+        <w:t xml:space="preserve"> {</w:t>
+      </w:r>
+    </w:p>
+    <w:p>
+      <w:r>
+        <w:t xml:space="preserve">    </w:t>
+      </w:r>
+      <w:proofErr w:type="gramStart"/>
+      <w:r>
+        <w:t>lock</w:t>
+      </w:r>
+      <w:proofErr w:type="gramEnd"/>
+      <w:r>
+        <w:t xml:space="preserve"> payment with seller</w:t>
+      </w:r>
+    </w:p>
+    <w:p>
+      <w:r>
+        <w:t xml:space="preserve">    </w:t>
+      </w:r>
+      <w:proofErr w:type="gramStart"/>
+      <w:r>
+        <w:t>unlock</w:t>
+      </w:r>
+      <w:proofErr w:type="gramEnd"/>
+      <w:r>
+        <w:t xml:space="preserve"> offered</w:t>
+      </w:r>
+    </w:p>
+    <w:p>
+      <w:r>
+        <w:t xml:space="preserve">  }</w:t>
+      </w:r>
+    </w:p>
+    <w:p>
+      <w:r>
+        <w:t xml:space="preserve">  </w:t>
+      </w:r>
+      <w:proofErr w:type="gramStart"/>
+      <w:r>
+        <w:t>clause</w:t>
+      </w:r>
+      <w:proofErr w:type="gramEnd"/>
+      <w:r>
+        <w:t xml:space="preserve"> cancel(</w:t>
+      </w:r>
+      <w:proofErr w:type="spellStart"/>
+      <w:r>
+        <w:t>sellerSig</w:t>
+      </w:r>
+      <w:proofErr w:type="spellEnd"/>
+      <w:r>
+        <w:t>: Signature) {</w:t>
+      </w:r>
+    </w:p>
+    <w:p>
+      <w:r>
+        <w:t xml:space="preserve">    </w:t>
+      </w:r>
+      <w:proofErr w:type="gramStart"/>
+      <w:r>
+        <w:t>verify</w:t>
+      </w:r>
+      <w:proofErr w:type="gramEnd"/>
+      <w:r>
+        <w:t xml:space="preserve"> </w:t>
+      </w:r>
+      <w:proofErr w:type="spellStart"/>
+      <w:r>
+        <w:t>checkTxSig</w:t>
+      </w:r>
+      <w:proofErr w:type="spellEnd"/>
+      <w:r>
+        <w:t>(</w:t>
+      </w:r>
+      <w:proofErr w:type="spellStart"/>
+      <w:r>
+        <w:t>cancelKey</w:t>
+      </w:r>
+      <w:proofErr w:type="spellEnd"/>
+      <w:r>
+        <w:t xml:space="preserve">, </w:t>
+      </w:r>
+      <w:proofErr w:type="spellStart"/>
+      <w:r>
+        <w:t>sellerSig</w:t>
+      </w:r>
+      <w:proofErr w:type="spellEnd"/>
+      <w:r>
+        <w:t>)</w:t>
+      </w:r>
+    </w:p>
+    <w:p>
+      <w:r>
+        <w:t xml:space="preserve">    </w:t>
+      </w:r>
+      <w:proofErr w:type="gramStart"/>
+      <w:r>
+        <w:t>unlock</w:t>
+      </w:r>
+      <w:proofErr w:type="gramEnd"/>
+      <w:r>
+        <w:t xml:space="preserve"> offered</w:t>
+      </w:r>
+    </w:p>
+    <w:p>
+      <w:r>
+        <w:t xml:space="preserve">  }</w:t>
+      </w:r>
+    </w:p>
+    <w:p>
+      <w:r>
+        <w:t>}</w:t>
+      </w:r>
+    </w:p>
+    <w:p/>
+    <w:p>
+      <w:pPr>
+        <w:spacing w:after="0" w:line="240" w:lineRule="auto"/>
+        <w:rPr>
+          <w:rFonts w:ascii="Times New Roman" w:eastAsia="Times New Roman" w:hAnsi="Times New Roman" w:cs="Times New Roman"/>
+          <w:sz w:val="24"/>
+          <w:szCs w:val="24"/>
+        </w:rPr>
+      </w:pPr>
+      <w:r>
+        <w:rPr>
+          <w:rFonts w:ascii="Tahoma" w:eastAsia="Times New Roman" w:hAnsi="Tahoma" w:cs="Tahoma"/>
+          <w:sz w:val="24"/>
+          <w:szCs w:val="24"/>
+        </w:rPr>
+        <w:t>﻿</w:t>
+      </w:r>
+    </w:p>
+    <w:p>
+      <w:pPr>
+        <w:spacing w:before="100" w:beforeAutospacing="1" w:after="100" w:afterAutospacing="1" w:line="240" w:lineRule="auto"/>
+        <w:rPr>
+          <w:rFonts w:ascii="Times New Roman" w:eastAsia="Times New Roman" w:hAnsi="Times New Roman" w:cs="Times New Roman"/>
+          <w:sz w:val="24"/>
+          <w:szCs w:val="24"/>
+        </w:rPr>
+      </w:pPr>
+      <w:proofErr w:type="gramStart"/>
+      <w:r>
+        <w:rPr>
+          <w:rFonts w:ascii="Times New Roman" w:eastAsia="Times New Roman" w:hAnsi="Times New Roman" w:cs="Times New Roman"/>
+          <w:sz w:val="24"/>
+          <w:szCs w:val="24"/>
+        </w:rPr>
+        <w:t>take</w:t>
+      </w:r>
+      <w:proofErr w:type="gramEnd"/>
+      <w:r>
+        <w:rPr>
+          <w:rFonts w:ascii="Times New Roman" w:eastAsia="Times New Roman" w:hAnsi="Times New Roman" w:cs="Times New Roman"/>
+          <w:sz w:val="24"/>
+          <w:szCs w:val="24"/>
+        </w:rPr>
+        <w:t xml:space="preserve"> a look at the </w:t>
+      </w:r>
+      <w:proofErr w:type="spellStart"/>
+      <w:r>
+        <w:rPr>
+          <w:rFonts w:ascii="Courier New" w:eastAsia="Times New Roman" w:hAnsi="Courier New" w:cs="Courier New"/>
+          <w:sz w:val="20"/>
+          <w:szCs w:val="20"/>
+        </w:rPr>
+        <w:t>TradeOffer</w:t>
+      </w:r>
+      <w:proofErr w:type="spellEnd"/>
+      <w:r>
+        <w:rPr>
+          <w:rFonts w:ascii="Times New Roman" w:eastAsia="Times New Roman" w:hAnsi="Times New Roman" w:cs="Times New Roman"/>
+          <w:sz w:val="24"/>
+          <w:szCs w:val="24"/>
+        </w:rPr>
+        <w:t xml:space="preserve"> contract (using the Load Template button). This contract locks up a piece of value called </w:t>
+      </w:r>
+      <w:r>
+        <w:rPr>
+          <w:rFonts w:ascii="Courier New" w:eastAsia="Times New Roman" w:hAnsi="Courier New" w:cs="Courier New"/>
+          <w:sz w:val="20"/>
+          <w:szCs w:val="20"/>
+        </w:rPr>
+        <w:t>offered</w:t>
+      </w:r>
+      <w:r>
+        <w:rPr>
+          <w:rFonts w:ascii="Times New Roman" w:eastAsia="Times New Roman" w:hAnsi="Times New Roman" w:cs="Times New Roman"/>
+          <w:sz w:val="24"/>
+          <w:szCs w:val="24"/>
+        </w:rPr>
+        <w:t xml:space="preserve"> and there are two ways to unlock it:</w:t>
+      </w:r>
+    </w:p>
+    <w:p>
+      <w:pPr>
+        <w:numPr>
+          <w:ilvl w:val="0"/>
+          <w:numId w:val="1"/>
+        </w:numPr>
+        <w:spacing w:before="100" w:beforeAutospacing="1" w:after="100" w:afterAutospacing="1" w:line="240" w:lineRule="auto"/>
+        <w:rPr>
+          <w:rFonts w:ascii="Times New Roman" w:eastAsia="Times New Roman" w:hAnsi="Times New Roman" w:cs="Times New Roman"/>
+          <w:sz w:val="24"/>
+          <w:szCs w:val="24"/>
+        </w:rPr>
+      </w:pPr>
+      <w:r>
+        <w:rPr>
+          <w:rFonts w:ascii="Times New Roman" w:eastAsia="Times New Roman" w:hAnsi="Times New Roman" w:cs="Times New Roman"/>
+          <w:sz w:val="24"/>
+          <w:szCs w:val="24"/>
+        </w:rPr>
+        <w:t xml:space="preserve">in </w:t>
+      </w:r>
+      <w:r>
+        <w:rPr>
+          <w:rFonts w:ascii="Courier New" w:eastAsia="Times New Roman" w:hAnsi="Courier New" w:cs="Courier New"/>
+          <w:sz w:val="20"/>
+          <w:szCs w:val="20"/>
+        </w:rPr>
+        <w:t>trade</w:t>
+      </w:r>
+      <w:r>
+        <w:rPr>
+          <w:rFonts w:ascii="Times New Roman" w:eastAsia="Times New Roman" w:hAnsi="Times New Roman" w:cs="Times New Roman"/>
+          <w:sz w:val="24"/>
+          <w:szCs w:val="24"/>
+        </w:rPr>
+        <w:t xml:space="preserve">, anyone who supplies the correct </w:t>
+      </w:r>
+      <w:r>
+        <w:rPr>
+          <w:rFonts w:ascii="Courier New" w:eastAsia="Times New Roman" w:hAnsi="Courier New" w:cs="Courier New"/>
+          <w:sz w:val="20"/>
+          <w:szCs w:val="20"/>
+        </w:rPr>
+        <w:t>payment</w:t>
+      </w:r>
+      <w:r>
+        <w:rPr>
+          <w:rFonts w:ascii="Times New Roman" w:eastAsia="Times New Roman" w:hAnsi="Times New Roman" w:cs="Times New Roman"/>
+          <w:sz w:val="24"/>
+          <w:szCs w:val="24"/>
+        </w:rPr>
+        <w:t xml:space="preserve"> to the seller unlocks the value in </w:t>
+      </w:r>
+      <w:r>
+        <w:rPr>
+          <w:rFonts w:ascii="Courier New" w:eastAsia="Times New Roman" w:hAnsi="Courier New" w:cs="Courier New"/>
+          <w:sz w:val="20"/>
+          <w:szCs w:val="20"/>
+        </w:rPr>
+        <w:t>offered</w:t>
+      </w:r>
+    </w:p>
+    <w:p>
+      <w:pPr>
+        <w:numPr>
+          <w:ilvl w:val="0"/>
+          <w:numId w:val="1"/>
+        </w:numPr>
+        <w:spacing w:before="100" w:beforeAutospacing="1" w:after="100" w:afterAutospacing="1" w:line="240" w:lineRule="auto"/>
+        <w:rPr>
+          <w:rFonts w:ascii="Times New Roman" w:eastAsia="Times New Roman" w:hAnsi="Times New Roman" w:cs="Times New Roman"/>
+          <w:sz w:val="24"/>
+          <w:szCs w:val="24"/>
+        </w:rPr>
+      </w:pPr>
+      <w:r>
+        <w:rPr>
+          <w:rFonts w:ascii="Times New Roman" w:eastAsia="Times New Roman" w:hAnsi="Times New Roman" w:cs="Times New Roman"/>
+          <w:sz w:val="24"/>
+          <w:szCs w:val="24"/>
+        </w:rPr>
+        <w:t xml:space="preserve">in </w:t>
+      </w:r>
+      <w:r>
+        <w:rPr>
+          <w:rFonts w:ascii="Courier New" w:eastAsia="Times New Roman" w:hAnsi="Courier New" w:cs="Courier New"/>
+          <w:sz w:val="20"/>
+          <w:szCs w:val="20"/>
+        </w:rPr>
+        <w:t>cancel</w:t>
+      </w:r>
+      <w:r>
+        <w:rPr>
+          <w:rFonts w:ascii="Times New Roman" w:eastAsia="Times New Roman" w:hAnsi="Times New Roman" w:cs="Times New Roman"/>
+          <w:sz w:val="24"/>
+          <w:szCs w:val="24"/>
+        </w:rPr>
+        <w:t xml:space="preserve">, the seller supplies his or her signature to reclaim the value in </w:t>
+      </w:r>
+      <w:r>
+        <w:rPr>
+          <w:rFonts w:ascii="Courier New" w:eastAsia="Times New Roman" w:hAnsi="Courier New" w:cs="Courier New"/>
+          <w:sz w:val="20"/>
+          <w:szCs w:val="20"/>
+        </w:rPr>
+        <w:t>offered</w:t>
+      </w:r>
+    </w:p>
+    <w:p>
+      <w:pPr>
+        <w:spacing w:before="100" w:beforeAutospacing="1" w:after="100" w:afterAutospacing="1" w:line="240" w:lineRule="auto"/>
+        <w:rPr>
+          <w:rFonts w:ascii="Times New Roman" w:eastAsia="Times New Roman" w:hAnsi="Times New Roman" w:cs="Times New Roman"/>
+          <w:sz w:val="24"/>
+          <w:szCs w:val="24"/>
+        </w:rPr>
+      </w:pPr>
+      <w:proofErr w:type="gramStart"/>
+      <w:r>
+        <w:rPr>
+          <w:rFonts w:ascii="Times New Roman" w:eastAsia="Times New Roman" w:hAnsi="Times New Roman" w:cs="Times New Roman"/>
+          <w:sz w:val="24"/>
+          <w:szCs w:val="24"/>
+        </w:rPr>
+        <w:t>Let’s</w:t>
+      </w:r>
+      <w:proofErr w:type="gramEnd"/>
+      <w:r>
+        <w:rPr>
+          <w:rFonts w:ascii="Times New Roman" w:eastAsia="Times New Roman" w:hAnsi="Times New Roman" w:cs="Times New Roman"/>
+          <w:sz w:val="24"/>
+          <w:szCs w:val="24"/>
+        </w:rPr>
+        <w:t xml:space="preserve"> take a look at the steps involved in using something like the </w:t>
+      </w:r>
+      <w:proofErr w:type="spellStart"/>
+      <w:r>
+        <w:rPr>
+          <w:rFonts w:ascii="Courier New" w:eastAsia="Times New Roman" w:hAnsi="Courier New" w:cs="Courier New"/>
+          <w:sz w:val="20"/>
+          <w:szCs w:val="20"/>
+        </w:rPr>
+        <w:t>TradeOffer</w:t>
+      </w:r>
+      <w:proofErr w:type="spellEnd"/>
+      <w:r>
+        <w:rPr>
+          <w:rFonts w:ascii="Times New Roman" w:eastAsia="Times New Roman" w:hAnsi="Times New Roman" w:cs="Times New Roman"/>
+          <w:sz w:val="24"/>
+          <w:szCs w:val="24"/>
+        </w:rPr>
+        <w:t xml:space="preserve"> contract. One transaction uses it to lock up some value:</w:t>
+      </w:r>
+    </w:p>
+    <w:p>
+      <w:pPr>
+        <w:numPr>
+          <w:ilvl w:val="0"/>
+          <w:numId w:val="2"/>
+        </w:numPr>
+        <w:spacing w:before="100" w:beforeAutospacing="1" w:after="100" w:afterAutospacing="1" w:line="240" w:lineRule="auto"/>
+        <w:rPr>
+          <w:rFonts w:ascii="Times New Roman" w:eastAsia="Times New Roman" w:hAnsi="Times New Roman" w:cs="Times New Roman"/>
+          <w:sz w:val="24"/>
+          <w:szCs w:val="24"/>
+        </w:rPr>
+      </w:pPr>
+      <w:r>
+        <w:rPr>
+          <w:rFonts w:ascii="Times New Roman" w:eastAsia="Times New Roman" w:hAnsi="Times New Roman" w:cs="Times New Roman"/>
+          <w:sz w:val="24"/>
+          <w:szCs w:val="24"/>
+        </w:rPr>
+        <w:t>Alice has 100 euros and wants 110 US dollars</w:t>
+      </w:r>
+    </w:p>
+    <w:p>
+      <w:pPr>
+        <w:numPr>
+          <w:ilvl w:val="0"/>
+          <w:numId w:val="2"/>
+        </w:numPr>
+        <w:spacing w:before="100" w:beforeAutospacing="1" w:after="100" w:afterAutospacing="1" w:line="240" w:lineRule="auto"/>
+        <w:rPr>
+          <w:rFonts w:ascii="Times New Roman" w:eastAsia="Times New Roman" w:hAnsi="Times New Roman" w:cs="Times New Roman"/>
+          <w:sz w:val="24"/>
+          <w:szCs w:val="24"/>
+        </w:rPr>
+      </w:pPr>
+      <w:r>
+        <w:rPr>
+          <w:rFonts w:ascii="Times New Roman" w:eastAsia="Times New Roman" w:hAnsi="Times New Roman" w:cs="Times New Roman"/>
+          <w:sz w:val="24"/>
+          <w:szCs w:val="24"/>
+        </w:rPr>
+        <w:t xml:space="preserve">She creates a program by setting the parameters of </w:t>
+      </w:r>
+      <w:proofErr w:type="spellStart"/>
+      <w:r>
+        <w:rPr>
+          <w:rFonts w:ascii="Courier New" w:eastAsia="Times New Roman" w:hAnsi="Courier New" w:cs="Courier New"/>
+          <w:sz w:val="20"/>
+          <w:szCs w:val="20"/>
+        </w:rPr>
+        <w:t>TradeOffer</w:t>
+      </w:r>
+      <w:proofErr w:type="spellEnd"/>
+      <w:r>
+        <w:rPr>
+          <w:rFonts w:ascii="Times New Roman" w:eastAsia="Times New Roman" w:hAnsi="Times New Roman" w:cs="Times New Roman"/>
+          <w:sz w:val="24"/>
+          <w:szCs w:val="24"/>
+        </w:rPr>
+        <w:t xml:space="preserve"> as follows: </w:t>
+      </w:r>
+    </w:p>
+    <w:p>
+      <w:pPr>
+        <w:numPr>
+          <w:ilvl w:val="1"/>
+          <w:numId w:val="2"/>
+        </w:numPr>
+        <w:spacing w:before="100" w:beforeAutospacing="1" w:after="100" w:afterAutospacing="1" w:line="240" w:lineRule="auto"/>
+        <w:rPr>
+          <w:rFonts w:ascii="Times New Roman" w:eastAsia="Times New Roman" w:hAnsi="Times New Roman" w:cs="Times New Roman"/>
+          <w:sz w:val="24"/>
+          <w:szCs w:val="24"/>
+        </w:rPr>
+      </w:pPr>
+      <w:proofErr w:type="spellStart"/>
+      <w:r>
+        <w:rPr>
+          <w:rFonts w:ascii="Courier New" w:eastAsia="Times New Roman" w:hAnsi="Courier New" w:cs="Courier New"/>
+          <w:sz w:val="20"/>
+          <w:szCs w:val="20"/>
+        </w:rPr>
+        <w:t>requestedAsset</w:t>
+      </w:r>
+      <w:proofErr w:type="spellEnd"/>
+      <w:r>
+        <w:rPr>
+          <w:rFonts w:ascii="Times New Roman" w:eastAsia="Times New Roman" w:hAnsi="Times New Roman" w:cs="Times New Roman"/>
+          <w:sz w:val="24"/>
+          <w:szCs w:val="24"/>
+        </w:rPr>
+        <w:t xml:space="preserve"> is </w:t>
+      </w:r>
+      <w:r>
+        <w:rPr>
+          <w:rFonts w:ascii="Courier New" w:eastAsia="Times New Roman" w:hAnsi="Courier New" w:cs="Courier New"/>
+          <w:sz w:val="20"/>
+          <w:szCs w:val="20"/>
+        </w:rPr>
+        <w:t>USD</w:t>
+      </w:r>
+      <w:r>
+        <w:rPr>
+          <w:rFonts w:ascii="Times New Roman" w:eastAsia="Times New Roman" w:hAnsi="Times New Roman" w:cs="Times New Roman"/>
+          <w:sz w:val="24"/>
+          <w:szCs w:val="24"/>
+        </w:rPr>
+        <w:t xml:space="preserve"> (US dollars)</w:t>
+      </w:r>
+    </w:p>
+    <w:p>
+      <w:pPr>
+        <w:numPr>
+          <w:ilvl w:val="1"/>
+          <w:numId w:val="2"/>
+        </w:numPr>
+        <w:spacing w:before="100" w:beforeAutospacing="1" w:after="100" w:afterAutospacing="1" w:line="240" w:lineRule="auto"/>
+        <w:rPr>
+          <w:rFonts w:ascii="Times New Roman" w:eastAsia="Times New Roman" w:hAnsi="Times New Roman" w:cs="Times New Roman"/>
+          <w:sz w:val="24"/>
+          <w:szCs w:val="24"/>
+        </w:rPr>
+      </w:pPr>
+      <w:proofErr w:type="spellStart"/>
+      <w:r>
+        <w:rPr>
+          <w:rFonts w:ascii="Courier New" w:eastAsia="Times New Roman" w:hAnsi="Courier New" w:cs="Courier New"/>
+          <w:sz w:val="20"/>
+          <w:szCs w:val="20"/>
+        </w:rPr>
+        <w:t>requestedAmount</w:t>
+      </w:r>
+      <w:proofErr w:type="spellEnd"/>
+      <w:r>
+        <w:rPr>
+          <w:rFonts w:ascii="Times New Roman" w:eastAsia="Times New Roman" w:hAnsi="Times New Roman" w:cs="Times New Roman"/>
+          <w:sz w:val="24"/>
+          <w:szCs w:val="24"/>
+        </w:rPr>
+        <w:t xml:space="preserve"> is 110</w:t>
+      </w:r>
+    </w:p>
+    <w:p>
+      <w:pPr>
+        <w:numPr>
+          <w:ilvl w:val="1"/>
+          <w:numId w:val="2"/>
+        </w:numPr>
+        <w:spacing w:before="100" w:beforeAutospacing="1" w:after="100" w:afterAutospacing="1" w:line="240" w:lineRule="auto"/>
+        <w:rPr>
+          <w:rFonts w:ascii="Times New Roman" w:eastAsia="Times New Roman" w:hAnsi="Times New Roman" w:cs="Times New Roman"/>
+          <w:sz w:val="24"/>
+          <w:szCs w:val="24"/>
+        </w:rPr>
+      </w:pPr>
+      <w:proofErr w:type="spellStart"/>
+      <w:r>
+        <w:rPr>
+          <w:rFonts w:ascii="Courier New" w:eastAsia="Times New Roman" w:hAnsi="Courier New" w:cs="Courier New"/>
+          <w:sz w:val="20"/>
+          <w:szCs w:val="20"/>
+        </w:rPr>
+        <w:t>sellerProgram</w:t>
+      </w:r>
+      <w:proofErr w:type="spellEnd"/>
+      <w:r>
+        <w:rPr>
+          <w:rFonts w:ascii="Times New Roman" w:eastAsia="Times New Roman" w:hAnsi="Times New Roman" w:cs="Times New Roman"/>
+          <w:sz w:val="24"/>
+          <w:szCs w:val="24"/>
+        </w:rPr>
+        <w:t xml:space="preserve"> is the program where Alice can receive payment (payments and other transfers of value are always made “to” programs; see </w:t>
+      </w:r>
+      <w:hyperlink r:id="rId6" w:anchor="appendix-contracts-programs-accounts-receivers-and-keys" w:history="1">
+        <w:r>
+          <w:rPr>
+            <w:rFonts w:ascii="Times New Roman" w:eastAsia="Times New Roman" w:hAnsi="Times New Roman" w:cs="Times New Roman"/>
+            <w:color w:val="0000FF"/>
+            <w:sz w:val="24"/>
+            <w:szCs w:val="24"/>
+            <w:u w:val="single"/>
+          </w:rPr>
+          <w:t>the Appendix</w:t>
+        </w:r>
+      </w:hyperlink>
+      <w:r>
+        <w:rPr>
+          <w:rFonts w:ascii="Times New Roman" w:eastAsia="Times New Roman" w:hAnsi="Times New Roman" w:cs="Times New Roman"/>
+          <w:sz w:val="24"/>
+          <w:szCs w:val="24"/>
+        </w:rPr>
+        <w:t xml:space="preserve"> for a discussion)</w:t>
+      </w:r>
+    </w:p>
+    <w:p>
+      <w:pPr>
+        <w:numPr>
+          <w:ilvl w:val="1"/>
+          <w:numId w:val="2"/>
+        </w:numPr>
+        <w:spacing w:before="100" w:beforeAutospacing="1" w:after="100" w:afterAutospacing="1" w:line="240" w:lineRule="auto"/>
+        <w:rPr>
+          <w:rFonts w:ascii="Times New Roman" w:eastAsia="Times New Roman" w:hAnsi="Times New Roman" w:cs="Times New Roman"/>
+          <w:sz w:val="24"/>
+          <w:szCs w:val="24"/>
+        </w:rPr>
+      </w:pPr>
+      <w:proofErr w:type="spellStart"/>
+      <w:r>
+        <w:rPr>
+          <w:rFonts w:ascii="Courier New" w:eastAsia="Times New Roman" w:hAnsi="Courier New" w:cs="Courier New"/>
+          <w:sz w:val="20"/>
+          <w:szCs w:val="20"/>
+        </w:rPr>
+        <w:t>sellerKey</w:t>
+      </w:r>
+      <w:proofErr w:type="spellEnd"/>
+      <w:r>
+        <w:rPr>
+          <w:rFonts w:ascii="Times New Roman" w:eastAsia="Times New Roman" w:hAnsi="Times New Roman" w:cs="Times New Roman"/>
+          <w:sz w:val="24"/>
+          <w:szCs w:val="24"/>
+        </w:rPr>
+        <w:t xml:space="preserve"> is Alice’s public key</w:t>
+      </w:r>
+    </w:p>
+    <w:p>
+      <w:pPr>
+        <w:numPr>
+          <w:ilvl w:val="0"/>
+          <w:numId w:val="2"/>
+        </w:numPr>
+        <w:spacing w:before="100" w:beforeAutospacing="1" w:after="100" w:afterAutospacing="1" w:line="240" w:lineRule="auto"/>
+        <w:rPr>
+          <w:rFonts w:ascii="Times New Roman" w:eastAsia="Times New Roman" w:hAnsi="Times New Roman" w:cs="Times New Roman"/>
+          <w:sz w:val="24"/>
+          <w:szCs w:val="24"/>
+        </w:rPr>
+      </w:pPr>
+      <w:r>
+        <w:rPr>
+          <w:rFonts w:ascii="Times New Roman" w:eastAsia="Times New Roman" w:hAnsi="Times New Roman" w:cs="Times New Roman"/>
+          <w:sz w:val="24"/>
+          <w:szCs w:val="24"/>
+        </w:rPr>
+        <w:t xml:space="preserve">Alice creates a transaction paying 100 euros from her account into the </w:t>
+      </w:r>
+      <w:proofErr w:type="spellStart"/>
+      <w:r>
+        <w:rPr>
+          <w:rFonts w:ascii="Courier New" w:eastAsia="Times New Roman" w:hAnsi="Courier New" w:cs="Courier New"/>
+          <w:sz w:val="20"/>
+          <w:szCs w:val="20"/>
+        </w:rPr>
+        <w:t>TradeOffer</w:t>
+      </w:r>
+      <w:proofErr w:type="spellEnd"/>
+      <w:r>
+        <w:rPr>
+          <w:rFonts w:ascii="Times New Roman" w:eastAsia="Times New Roman" w:hAnsi="Times New Roman" w:cs="Times New Roman"/>
+          <w:sz w:val="24"/>
+          <w:szCs w:val="24"/>
+        </w:rPr>
+        <w:t xml:space="preserve"> program she just created</w:t>
+      </w:r>
+    </w:p>
+    <w:p>
+      <w:pPr>
+        <w:spacing w:before="100" w:beforeAutospacing="1" w:after="100" w:afterAutospacing="1" w:line="240" w:lineRule="auto"/>
+        <w:rPr>
+          <w:rFonts w:ascii="Times New Roman" w:eastAsia="Times New Roman" w:hAnsi="Times New Roman" w:cs="Times New Roman"/>
+          <w:sz w:val="24"/>
+          <w:szCs w:val="24"/>
+        </w:rPr>
+      </w:pPr>
+      <w:r>
+        <w:rPr>
+          <w:rFonts w:ascii="Times New Roman" w:eastAsia="Times New Roman" w:hAnsi="Times New Roman" w:cs="Times New Roman"/>
+          <w:sz w:val="24"/>
+          <w:szCs w:val="24"/>
+        </w:rPr>
+        <w:t>A later transaction unlocks the value:</w:t>
+      </w:r>
+    </w:p>
+    <w:p>
+      <w:pPr>
+        <w:numPr>
+          <w:ilvl w:val="0"/>
+          <w:numId w:val="3"/>
+        </w:numPr>
+        <w:spacing w:before="100" w:beforeAutospacing="1" w:after="100" w:afterAutospacing="1" w:line="240" w:lineRule="auto"/>
+        <w:rPr>
+          <w:rFonts w:ascii="Times New Roman" w:eastAsia="Times New Roman" w:hAnsi="Times New Roman" w:cs="Times New Roman"/>
+          <w:sz w:val="24"/>
+          <w:szCs w:val="24"/>
+        </w:rPr>
+      </w:pPr>
+      <w:r>
+        <w:rPr>
+          <w:rFonts w:ascii="Times New Roman" w:eastAsia="Times New Roman" w:hAnsi="Times New Roman" w:cs="Times New Roman"/>
+          <w:sz w:val="24"/>
+          <w:szCs w:val="24"/>
+        </w:rPr>
+        <w:t xml:space="preserve">Bob, who has dollars and wants euros, sees Alice’s transaction and creates a new one with two inputs and two outputs: </w:t>
+      </w:r>
+    </w:p>
+    <w:p>
+      <w:pPr>
+        <w:numPr>
+          <w:ilvl w:val="1"/>
+          <w:numId w:val="3"/>
+        </w:numPr>
+        <w:spacing w:before="100" w:beforeAutospacing="1" w:after="100" w:afterAutospacing="1" w:line="240" w:lineRule="auto"/>
+        <w:rPr>
+          <w:rFonts w:ascii="Times New Roman" w:eastAsia="Times New Roman" w:hAnsi="Times New Roman" w:cs="Times New Roman"/>
+          <w:sz w:val="24"/>
+          <w:szCs w:val="24"/>
+        </w:rPr>
+      </w:pPr>
+      <w:r>
+        <w:rPr>
+          <w:rFonts w:ascii="Times New Roman" w:eastAsia="Times New Roman" w:hAnsi="Times New Roman" w:cs="Times New Roman"/>
+          <w:sz w:val="24"/>
+          <w:szCs w:val="24"/>
+        </w:rPr>
+        <w:t xml:space="preserve">One input is Alice’s 100 euros, unlocked with the </w:t>
+      </w:r>
+      <w:r>
+        <w:rPr>
+          <w:rFonts w:ascii="Courier New" w:eastAsia="Times New Roman" w:hAnsi="Courier New" w:cs="Courier New"/>
+          <w:sz w:val="20"/>
+          <w:szCs w:val="20"/>
+        </w:rPr>
+        <w:t>trade</w:t>
+      </w:r>
+      <w:r>
+        <w:rPr>
+          <w:rFonts w:ascii="Times New Roman" w:eastAsia="Times New Roman" w:hAnsi="Times New Roman" w:cs="Times New Roman"/>
+          <w:sz w:val="24"/>
+          <w:szCs w:val="24"/>
+        </w:rPr>
+        <w:t xml:space="preserve"> clause</w:t>
+      </w:r>
+    </w:p>
+    <w:p>
+      <w:pPr>
+        <w:numPr>
+          <w:ilvl w:val="1"/>
+          <w:numId w:val="3"/>
+        </w:numPr>
+        <w:spacing w:before="100" w:beforeAutospacing="1" w:after="100" w:afterAutospacing="1" w:line="240" w:lineRule="auto"/>
+        <w:rPr>
+          <w:rFonts w:ascii="Times New Roman" w:eastAsia="Times New Roman" w:hAnsi="Times New Roman" w:cs="Times New Roman"/>
+          <w:sz w:val="24"/>
+          <w:szCs w:val="24"/>
+        </w:rPr>
+      </w:pPr>
+      <w:r>
+        <w:rPr>
+          <w:rFonts w:ascii="Times New Roman" w:eastAsia="Times New Roman" w:hAnsi="Times New Roman" w:cs="Times New Roman"/>
+          <w:sz w:val="24"/>
+          <w:szCs w:val="24"/>
+        </w:rPr>
+        <w:t>One input is 110 dollars from Bob’s account</w:t>
+      </w:r>
+    </w:p>
+    <w:p>
+      <w:pPr>
+        <w:numPr>
+          <w:ilvl w:val="1"/>
+          <w:numId w:val="3"/>
+        </w:numPr>
+        <w:spacing w:before="100" w:beforeAutospacing="1" w:after="100" w:afterAutospacing="1" w:line="240" w:lineRule="auto"/>
+        <w:rPr>
+          <w:rFonts w:ascii="Times New Roman" w:eastAsia="Times New Roman" w:hAnsi="Times New Roman" w:cs="Times New Roman"/>
+          <w:sz w:val="24"/>
+          <w:szCs w:val="24"/>
+        </w:rPr>
+      </w:pPr>
+      <w:r>
+        <w:rPr>
+          <w:rFonts w:ascii="Times New Roman" w:eastAsia="Times New Roman" w:hAnsi="Times New Roman" w:cs="Times New Roman"/>
+          <w:sz w:val="24"/>
+          <w:szCs w:val="24"/>
+        </w:rPr>
+        <w:t xml:space="preserve">One output sends the 110 dollars to Alice’s </w:t>
+      </w:r>
+      <w:proofErr w:type="spellStart"/>
+      <w:r>
+        <w:rPr>
+          <w:rFonts w:ascii="Courier New" w:eastAsia="Times New Roman" w:hAnsi="Courier New" w:cs="Courier New"/>
+          <w:sz w:val="20"/>
+          <w:szCs w:val="20"/>
+        </w:rPr>
+        <w:t>sellerProgram</w:t>
+      </w:r>
+      <w:proofErr w:type="spellEnd"/>
+    </w:p>
+    <w:p>
+      <w:pPr>
+        <w:numPr>
+          <w:ilvl w:val="1"/>
+          <w:numId w:val="3"/>
+        </w:numPr>
+        <w:spacing w:before="100" w:beforeAutospacing="1" w:after="100" w:afterAutospacing="1" w:line="240" w:lineRule="auto"/>
+        <w:rPr>
+          <w:rFonts w:ascii="Times New Roman" w:eastAsia="Times New Roman" w:hAnsi="Times New Roman" w:cs="Times New Roman"/>
+          <w:sz w:val="24"/>
+          <w:szCs w:val="24"/>
+        </w:rPr>
+      </w:pPr>
+      <w:r>
+        <w:rPr>
+          <w:rFonts w:ascii="Times New Roman" w:eastAsia="Times New Roman" w:hAnsi="Times New Roman" w:cs="Times New Roman"/>
+          <w:sz w:val="24"/>
+          <w:szCs w:val="24"/>
+        </w:rPr>
+        <w:lastRenderedPageBreak/>
+        <w:t>One output sends the 100 euros to Bob’s account</w:t>
+      </w:r>
+    </w:p>
+    <w:p>
+      <w:pPr>
+        <w:spacing w:before="100" w:beforeAutospacing="1" w:after="100" w:afterAutospacing="1" w:line="240" w:lineRule="auto"/>
+        <w:rPr>
+          <w:rFonts w:ascii="Times New Roman" w:eastAsia="Times New Roman" w:hAnsi="Times New Roman" w:cs="Times New Roman"/>
+          <w:sz w:val="24"/>
+          <w:szCs w:val="24"/>
+        </w:rPr>
+      </w:pPr>
+      <w:proofErr w:type="gramStart"/>
+      <w:r>
+        <w:rPr>
+          <w:rFonts w:ascii="Times New Roman" w:eastAsia="Times New Roman" w:hAnsi="Times New Roman" w:cs="Times New Roman"/>
+          <w:sz w:val="24"/>
+          <w:szCs w:val="24"/>
+        </w:rPr>
+        <w:t>Or</w:t>
+      </w:r>
+      <w:proofErr w:type="gramEnd"/>
+      <w:r>
+        <w:rPr>
+          <w:rFonts w:ascii="Times New Roman" w:eastAsia="Times New Roman" w:hAnsi="Times New Roman" w:cs="Times New Roman"/>
+          <w:sz w:val="24"/>
+          <w:szCs w:val="24"/>
+        </w:rPr>
+        <w:t>, alternatively, if Bob never comes along and Alice wants to withdraw her offer:</w:t>
+      </w:r>
+    </w:p>
+    <w:p>
+      <w:pPr>
+        <w:numPr>
+          <w:ilvl w:val="0"/>
+          <w:numId w:val="4"/>
+        </w:numPr>
+        <w:spacing w:before="100" w:beforeAutospacing="1" w:after="100" w:afterAutospacing="1" w:line="240" w:lineRule="auto"/>
+        <w:rPr>
+          <w:rFonts w:ascii="Times New Roman" w:eastAsia="Times New Roman" w:hAnsi="Times New Roman" w:cs="Times New Roman"/>
+          <w:sz w:val="24"/>
+          <w:szCs w:val="24"/>
+        </w:rPr>
+      </w:pPr>
+      <w:r>
+        <w:rPr>
+          <w:rFonts w:ascii="Times New Roman" w:eastAsia="Times New Roman" w:hAnsi="Times New Roman" w:cs="Times New Roman"/>
+          <w:sz w:val="24"/>
+          <w:szCs w:val="24"/>
+        </w:rPr>
+        <w:t xml:space="preserve">Alice creates her own second transaction with: </w:t>
+      </w:r>
+    </w:p>
+    <w:p>
+      <w:pPr>
+        <w:numPr>
+          <w:ilvl w:val="1"/>
+          <w:numId w:val="4"/>
+        </w:numPr>
+        <w:spacing w:before="100" w:beforeAutospacing="1" w:after="100" w:afterAutospacing="1" w:line="240" w:lineRule="auto"/>
+        <w:rPr>
+          <w:rFonts w:ascii="Times New Roman" w:eastAsia="Times New Roman" w:hAnsi="Times New Roman" w:cs="Times New Roman"/>
+          <w:sz w:val="24"/>
+          <w:szCs w:val="24"/>
+        </w:rPr>
+      </w:pPr>
+      <w:r>
+        <w:rPr>
+          <w:rFonts w:ascii="Times New Roman" w:eastAsia="Times New Roman" w:hAnsi="Times New Roman" w:cs="Times New Roman"/>
+          <w:sz w:val="24"/>
+          <w:szCs w:val="24"/>
+        </w:rPr>
+        <w:t xml:space="preserve">One input that unlocks the 100 euros in the </w:t>
+      </w:r>
+      <w:proofErr w:type="spellStart"/>
+      <w:r>
+        <w:rPr>
+          <w:rFonts w:ascii="Courier New" w:eastAsia="Times New Roman" w:hAnsi="Courier New" w:cs="Courier New"/>
+          <w:sz w:val="20"/>
+          <w:szCs w:val="20"/>
+        </w:rPr>
+        <w:t>TradeOffer</w:t>
+      </w:r>
+      <w:proofErr w:type="spellEnd"/>
+      <w:r>
+        <w:rPr>
+          <w:rFonts w:ascii="Times New Roman" w:eastAsia="Times New Roman" w:hAnsi="Times New Roman" w:cs="Times New Roman"/>
+          <w:sz w:val="24"/>
+          <w:szCs w:val="24"/>
+        </w:rPr>
+        <w:t xml:space="preserve"> contract by supplying a signature matching the </w:t>
+      </w:r>
+      <w:proofErr w:type="spellStart"/>
+      <w:r>
+        <w:rPr>
+          <w:rFonts w:ascii="Courier New" w:eastAsia="Times New Roman" w:hAnsi="Courier New" w:cs="Courier New"/>
+          <w:sz w:val="20"/>
+          <w:szCs w:val="20"/>
+        </w:rPr>
+        <w:t>sellerKey</w:t>
+      </w:r>
+      <w:proofErr w:type="spellEnd"/>
+      <w:r>
+        <w:rPr>
+          <w:rFonts w:ascii="Times New Roman" w:eastAsia="Times New Roman" w:hAnsi="Times New Roman" w:cs="Times New Roman"/>
+          <w:sz w:val="24"/>
+          <w:szCs w:val="24"/>
+        </w:rPr>
+        <w:t xml:space="preserve"> specified earlier</w:t>
+      </w:r>
+    </w:p>
+    <w:p>
+      <w:pPr>
+        <w:numPr>
+          <w:ilvl w:val="1"/>
+          <w:numId w:val="4"/>
+        </w:numPr>
+        <w:spacing w:before="100" w:beforeAutospacing="1" w:after="100" w:afterAutospacing="1" w:line="240" w:lineRule="auto"/>
+        <w:rPr>
+          <w:rFonts w:ascii="Times New Roman" w:eastAsia="Times New Roman" w:hAnsi="Times New Roman" w:cs="Times New Roman"/>
+          <w:sz w:val="24"/>
+          <w:szCs w:val="24"/>
+        </w:rPr>
+      </w:pPr>
+      <w:r>
+        <w:rPr>
+          <w:rFonts w:ascii="Times New Roman" w:eastAsia="Times New Roman" w:hAnsi="Times New Roman" w:cs="Times New Roman"/>
+          <w:sz w:val="24"/>
+          <w:szCs w:val="24"/>
+        </w:rPr>
+        <w:t>One output paying those 100 euros back to Alice’s account</w:t>
+      </w:r>
+    </w:p>
+    <w:p>
+      <w:pPr>
+        <w:spacing w:before="100" w:beforeAutospacing="1" w:after="100" w:afterAutospacing="1" w:line="240" w:lineRule="auto"/>
+        <w:rPr>
+          <w:rFonts w:ascii="Times New Roman" w:eastAsia="Times New Roman" w:hAnsi="Times New Roman" w:cs="Times New Roman"/>
+          <w:sz w:val="24"/>
+          <w:szCs w:val="24"/>
+        </w:rPr>
+      </w:pPr>
+      <w:r>
+        <w:rPr>
+          <w:rFonts w:ascii="Times New Roman" w:eastAsia="Times New Roman" w:hAnsi="Times New Roman" w:cs="Times New Roman"/>
+          <w:i/>
+          <w:iCs/>
+          <w:sz w:val="24"/>
+          <w:szCs w:val="24"/>
+        </w:rPr>
+        <w:t>Contract</w:t>
+      </w:r>
+      <w:r>
+        <w:rPr>
+          <w:rFonts w:ascii="Times New Roman" w:eastAsia="Times New Roman" w:hAnsi="Times New Roman" w:cs="Times New Roman"/>
+          <w:sz w:val="24"/>
+          <w:szCs w:val="24"/>
+        </w:rPr>
+        <w:t xml:space="preserve"> parameters (including the locked value) </w:t>
+      </w:r>
+      <w:proofErr w:type="gramStart"/>
+      <w:r>
+        <w:rPr>
+          <w:rFonts w:ascii="Times New Roman" w:eastAsia="Times New Roman" w:hAnsi="Times New Roman" w:cs="Times New Roman"/>
+          <w:sz w:val="24"/>
+          <w:szCs w:val="24"/>
+        </w:rPr>
+        <w:t>are specified</w:t>
+      </w:r>
+      <w:proofErr w:type="gramEnd"/>
+      <w:r>
+        <w:rPr>
+          <w:rFonts w:ascii="Times New Roman" w:eastAsia="Times New Roman" w:hAnsi="Times New Roman" w:cs="Times New Roman"/>
+          <w:sz w:val="24"/>
+          <w:szCs w:val="24"/>
+        </w:rPr>
+        <w:t xml:space="preserve"> as part of the earlier transaction. </w:t>
+      </w:r>
+      <w:r>
+        <w:rPr>
+          <w:rFonts w:ascii="Times New Roman" w:eastAsia="Times New Roman" w:hAnsi="Times New Roman" w:cs="Times New Roman"/>
+          <w:i/>
+          <w:iCs/>
+          <w:sz w:val="24"/>
+          <w:szCs w:val="24"/>
+        </w:rPr>
+        <w:t>Clause</w:t>
+      </w:r>
+      <w:r>
+        <w:rPr>
+          <w:rFonts w:ascii="Times New Roman" w:eastAsia="Times New Roman" w:hAnsi="Times New Roman" w:cs="Times New Roman"/>
+          <w:sz w:val="24"/>
+          <w:szCs w:val="24"/>
+        </w:rPr>
+        <w:t xml:space="preserve"> parameters (including any required payments) </w:t>
+      </w:r>
+      <w:proofErr w:type="gramStart"/>
+      <w:r>
+        <w:rPr>
+          <w:rFonts w:ascii="Times New Roman" w:eastAsia="Times New Roman" w:hAnsi="Times New Roman" w:cs="Times New Roman"/>
+          <w:sz w:val="24"/>
+          <w:szCs w:val="24"/>
+        </w:rPr>
+        <w:t>are specified</w:t>
+      </w:r>
+      <w:proofErr w:type="gramEnd"/>
+      <w:r>
+        <w:rPr>
+          <w:rFonts w:ascii="Times New Roman" w:eastAsia="Times New Roman" w:hAnsi="Times New Roman" w:cs="Times New Roman"/>
+          <w:sz w:val="24"/>
+          <w:szCs w:val="24"/>
+        </w:rPr>
+        <w:t xml:space="preserve"> as part of the later transaction.</w:t>
+      </w:r>
+    </w:p>
+    <w:p>
       <w:bookmarkStart w:id="0" w:name="_GoBack"/>
       <w:bookmarkEnd w:id="0"/>
-      <w:r>
-        <w:t xml:space="preserve"> solution</w:t>
-      </w:r>
     </w:p>
     <w:sectPr>
       <w:pgSz w:w="12240" w:h="15840"/>
@@ -103,6 +1203,619 @@
     </w:sectPr>
   </w:body>
 </w:document>
+</file>
+
+<file path=word/numbering.xml><?xml version="1.0" encoding="utf-8"?>
+<w:numbering xmlns:wpc="http://schemas.microsoft.com/office/word/2010/wordprocessingCanvas" xmlns:cx="http://schemas.microsoft.com/office/drawing/2014/chartex" xmlns:cx1="http://schemas.microsoft.com/office/drawing/2015/9/8/chartex" xmlns:mc="http://schemas.openxmlformats.org/markup-compatibility/2006" xmlns:o="urn:schemas-microsoft-com:office:office" xmlns:r="http://schemas.openxmlformats.org/officeDocument/2006/relationships" xmlns:m="http://schemas.openxmlformats.org/officeDocument/2006/math" xmlns:v="urn:schemas-microsoft-com:vml" xmlns:wp14="http://schemas.microsoft.com/office/word/2010/wordprocessingDrawing" xmlns:wp="http://schemas.openxmlformats.org/drawingml/2006/wordprocessingDrawing" xmlns:w10="urn:schemas-microsoft-com:office:word" xmlns:w="http://schemas.openxmlformats.org/wordprocessingml/2006/main" xmlns:w14="http://schemas.microsoft.com/office/word/2010/wordml" xmlns:w15="http://schemas.microsoft.com/office/word/2012/wordml" xmlns:w16se="http://schemas.microsoft.com/office/word/2015/wordml/symex" xmlns:wpg="http://schemas.microsoft.com/office/word/2010/wordprocessingGroup" xmlns:wpi="http://schemas.microsoft.com/office/word/2010/wordprocessingInk" xmlns:wne="http://schemas.microsoft.com/office/word/2006/wordml" xmlns:wps="http://schemas.microsoft.com/office/word/2010/wordprocessingShape" mc:Ignorable="w14 w15 w16se wp14">
+  <w:abstractNum w:abstractNumId="0" w15:restartNumberingAfterBreak="0">
+    <w:nsid w:val="16BC5687"/>
+    <w:multiLevelType w:val="multilevel"/>
+    <w:tmpl w:val="74A2D7DC"/>
+    <w:lvl w:ilvl="0">
+      <w:start w:val="1"/>
+      <w:numFmt w:val="bullet"/>
+      <w:lvlText w:val=""/>
+      <w:lvlJc w:val="left"/>
+      <w:pPr>
+        <w:tabs>
+          <w:tab w:val="num" w:pos="720"/>
+        </w:tabs>
+        <w:ind w:left="720" w:hanging="360"/>
+      </w:pPr>
+      <w:rPr>
+        <w:rFonts w:ascii="Symbol" w:hAnsi="Symbol" w:hint="default"/>
+        <w:sz w:val="20"/>
+      </w:rPr>
+    </w:lvl>
+    <w:lvl w:ilvl="1" w:tentative="1">
+      <w:start w:val="1"/>
+      <w:numFmt w:val="bullet"/>
+      <w:lvlText w:val="o"/>
+      <w:lvlJc w:val="left"/>
+      <w:pPr>
+        <w:tabs>
+          <w:tab w:val="num" w:pos="1440"/>
+        </w:tabs>
+        <w:ind w:left="1440" w:hanging="360"/>
+      </w:pPr>
+      <w:rPr>
+        <w:rFonts w:ascii="Courier New" w:hAnsi="Courier New" w:hint="default"/>
+        <w:sz w:val="20"/>
+      </w:rPr>
+    </w:lvl>
+    <w:lvl w:ilvl="2" w:tentative="1">
+      <w:start w:val="1"/>
+      <w:numFmt w:val="bullet"/>
+      <w:lvlText w:val=""/>
+      <w:lvlJc w:val="left"/>
+      <w:pPr>
+        <w:tabs>
+          <w:tab w:val="num" w:pos="2160"/>
+        </w:tabs>
+        <w:ind w:left="2160" w:hanging="360"/>
+      </w:pPr>
+      <w:rPr>
+        <w:rFonts w:ascii="Wingdings" w:hAnsi="Wingdings" w:hint="default"/>
+        <w:sz w:val="20"/>
+      </w:rPr>
+    </w:lvl>
+    <w:lvl w:ilvl="3" w:tentative="1">
+      <w:start w:val="1"/>
+      <w:numFmt w:val="bullet"/>
+      <w:lvlText w:val=""/>
+      <w:lvlJc w:val="left"/>
+      <w:pPr>
+        <w:tabs>
+          <w:tab w:val="num" w:pos="2880"/>
+        </w:tabs>
+        <w:ind w:left="2880" w:hanging="360"/>
+      </w:pPr>
+      <w:rPr>
+        <w:rFonts w:ascii="Wingdings" w:hAnsi="Wingdings" w:hint="default"/>
+        <w:sz w:val="20"/>
+      </w:rPr>
+    </w:lvl>
+    <w:lvl w:ilvl="4" w:tentative="1">
+      <w:start w:val="1"/>
+      <w:numFmt w:val="bullet"/>
+      <w:lvlText w:val=""/>
+      <w:lvlJc w:val="left"/>
+      <w:pPr>
+        <w:tabs>
+          <w:tab w:val="num" w:pos="3600"/>
+        </w:tabs>
+        <w:ind w:left="3600" w:hanging="360"/>
+      </w:pPr>
+      <w:rPr>
+        <w:rFonts w:ascii="Wingdings" w:hAnsi="Wingdings" w:hint="default"/>
+        <w:sz w:val="20"/>
+      </w:rPr>
+    </w:lvl>
+    <w:lvl w:ilvl="5" w:tentative="1">
+      <w:start w:val="1"/>
+      <w:numFmt w:val="bullet"/>
+      <w:lvlText w:val=""/>
+      <w:lvlJc w:val="left"/>
+      <w:pPr>
+        <w:tabs>
+          <w:tab w:val="num" w:pos="4320"/>
+        </w:tabs>
+        <w:ind w:left="4320" w:hanging="360"/>
+      </w:pPr>
+      <w:rPr>
+        <w:rFonts w:ascii="Wingdings" w:hAnsi="Wingdings" w:hint="default"/>
+        <w:sz w:val="20"/>
+      </w:rPr>
+    </w:lvl>
+    <w:lvl w:ilvl="6" w:tentative="1">
+      <w:start w:val="1"/>
+      <w:numFmt w:val="bullet"/>
+      <w:lvlText w:val=""/>
+      <w:lvlJc w:val="left"/>
+      <w:pPr>
+        <w:tabs>
+          <w:tab w:val="num" w:pos="5040"/>
+        </w:tabs>
+        <w:ind w:left="5040" w:hanging="360"/>
+      </w:pPr>
+      <w:rPr>
+        <w:rFonts w:ascii="Wingdings" w:hAnsi="Wingdings" w:hint="default"/>
+        <w:sz w:val="20"/>
+      </w:rPr>
+    </w:lvl>
+    <w:lvl w:ilvl="7" w:tentative="1">
+      <w:start w:val="1"/>
+      <w:numFmt w:val="bullet"/>
+      <w:lvlText w:val=""/>
+      <w:lvlJc w:val="left"/>
+      <w:pPr>
+        <w:tabs>
+          <w:tab w:val="num" w:pos="5760"/>
+        </w:tabs>
+        <w:ind w:left="5760" w:hanging="360"/>
+      </w:pPr>
+      <w:rPr>
+        <w:rFonts w:ascii="Wingdings" w:hAnsi="Wingdings" w:hint="default"/>
+        <w:sz w:val="20"/>
+      </w:rPr>
+    </w:lvl>
+    <w:lvl w:ilvl="8" w:tentative="1">
+      <w:start w:val="1"/>
+      <w:numFmt w:val="bullet"/>
+      <w:lvlText w:val=""/>
+      <w:lvlJc w:val="left"/>
+      <w:pPr>
+        <w:tabs>
+          <w:tab w:val="num" w:pos="6480"/>
+        </w:tabs>
+        <w:ind w:left="6480" w:hanging="360"/>
+      </w:pPr>
+      <w:rPr>
+        <w:rFonts w:ascii="Wingdings" w:hAnsi="Wingdings" w:hint="default"/>
+        <w:sz w:val="20"/>
+      </w:rPr>
+    </w:lvl>
+  </w:abstractNum>
+  <w:abstractNum w:abstractNumId="1" w15:restartNumberingAfterBreak="0">
+    <w:nsid w:val="46975B2D"/>
+    <w:multiLevelType w:val="multilevel"/>
+    <w:tmpl w:val="18CCCE02"/>
+    <w:lvl w:ilvl="0">
+      <w:start w:val="1"/>
+      <w:numFmt w:val="bullet"/>
+      <w:lvlText w:val=""/>
+      <w:lvlJc w:val="left"/>
+      <w:pPr>
+        <w:tabs>
+          <w:tab w:val="num" w:pos="720"/>
+        </w:tabs>
+        <w:ind w:left="720" w:hanging="360"/>
+      </w:pPr>
+      <w:rPr>
+        <w:rFonts w:ascii="Symbol" w:hAnsi="Symbol" w:hint="default"/>
+        <w:sz w:val="20"/>
+      </w:rPr>
+    </w:lvl>
+    <w:lvl w:ilvl="1">
+      <w:start w:val="1"/>
+      <w:numFmt w:val="bullet"/>
+      <w:lvlText w:val="o"/>
+      <w:lvlJc w:val="left"/>
+      <w:pPr>
+        <w:tabs>
+          <w:tab w:val="num" w:pos="1440"/>
+        </w:tabs>
+        <w:ind w:left="1440" w:hanging="360"/>
+      </w:pPr>
+      <w:rPr>
+        <w:rFonts w:ascii="Courier New" w:hAnsi="Courier New" w:hint="default"/>
+        <w:sz w:val="20"/>
+      </w:rPr>
+    </w:lvl>
+    <w:lvl w:ilvl="2" w:tentative="1">
+      <w:start w:val="1"/>
+      <w:numFmt w:val="bullet"/>
+      <w:lvlText w:val=""/>
+      <w:lvlJc w:val="left"/>
+      <w:pPr>
+        <w:tabs>
+          <w:tab w:val="num" w:pos="2160"/>
+        </w:tabs>
+        <w:ind w:left="2160" w:hanging="360"/>
+      </w:pPr>
+      <w:rPr>
+        <w:rFonts w:ascii="Wingdings" w:hAnsi="Wingdings" w:hint="default"/>
+        <w:sz w:val="20"/>
+      </w:rPr>
+    </w:lvl>
+    <w:lvl w:ilvl="3" w:tentative="1">
+      <w:start w:val="1"/>
+      <w:numFmt w:val="bullet"/>
+      <w:lvlText w:val=""/>
+      <w:lvlJc w:val="left"/>
+      <w:pPr>
+        <w:tabs>
+          <w:tab w:val="num" w:pos="2880"/>
+        </w:tabs>
+        <w:ind w:left="2880" w:hanging="360"/>
+      </w:pPr>
+      <w:rPr>
+        <w:rFonts w:ascii="Wingdings" w:hAnsi="Wingdings" w:hint="default"/>
+        <w:sz w:val="20"/>
+      </w:rPr>
+    </w:lvl>
+    <w:lvl w:ilvl="4" w:tentative="1">
+      <w:start w:val="1"/>
+      <w:numFmt w:val="bullet"/>
+      <w:lvlText w:val=""/>
+      <w:lvlJc w:val="left"/>
+      <w:pPr>
+        <w:tabs>
+          <w:tab w:val="num" w:pos="3600"/>
+        </w:tabs>
+        <w:ind w:left="3600" w:hanging="360"/>
+      </w:pPr>
+      <w:rPr>
+        <w:rFonts w:ascii="Wingdings" w:hAnsi="Wingdings" w:hint="default"/>
+        <w:sz w:val="20"/>
+      </w:rPr>
+    </w:lvl>
+    <w:lvl w:ilvl="5" w:tentative="1">
+      <w:start w:val="1"/>
+      <w:numFmt w:val="bullet"/>
+      <w:lvlText w:val=""/>
+      <w:lvlJc w:val="left"/>
+      <w:pPr>
+        <w:tabs>
+          <w:tab w:val="num" w:pos="4320"/>
+        </w:tabs>
+        <w:ind w:left="4320" w:hanging="360"/>
+      </w:pPr>
+      <w:rPr>
+        <w:rFonts w:ascii="Wingdings" w:hAnsi="Wingdings" w:hint="default"/>
+        <w:sz w:val="20"/>
+      </w:rPr>
+    </w:lvl>
+    <w:lvl w:ilvl="6" w:tentative="1">
+      <w:start w:val="1"/>
+      <w:numFmt w:val="bullet"/>
+      <w:lvlText w:val=""/>
+      <w:lvlJc w:val="left"/>
+      <w:pPr>
+        <w:tabs>
+          <w:tab w:val="num" w:pos="5040"/>
+        </w:tabs>
+        <w:ind w:left="5040" w:hanging="360"/>
+      </w:pPr>
+      <w:rPr>
+        <w:rFonts w:ascii="Wingdings" w:hAnsi="Wingdings" w:hint="default"/>
+        <w:sz w:val="20"/>
+      </w:rPr>
+    </w:lvl>
+    <w:lvl w:ilvl="7" w:tentative="1">
+      <w:start w:val="1"/>
+      <w:numFmt w:val="bullet"/>
+      <w:lvlText w:val=""/>
+      <w:lvlJc w:val="left"/>
+      <w:pPr>
+        <w:tabs>
+          <w:tab w:val="num" w:pos="5760"/>
+        </w:tabs>
+        <w:ind w:left="5760" w:hanging="360"/>
+      </w:pPr>
+      <w:rPr>
+        <w:rFonts w:ascii="Wingdings" w:hAnsi="Wingdings" w:hint="default"/>
+        <w:sz w:val="20"/>
+      </w:rPr>
+    </w:lvl>
+    <w:lvl w:ilvl="8" w:tentative="1">
+      <w:start w:val="1"/>
+      <w:numFmt w:val="bullet"/>
+      <w:lvlText w:val=""/>
+      <w:lvlJc w:val="left"/>
+      <w:pPr>
+        <w:tabs>
+          <w:tab w:val="num" w:pos="6480"/>
+        </w:tabs>
+        <w:ind w:left="6480" w:hanging="360"/>
+      </w:pPr>
+      <w:rPr>
+        <w:rFonts w:ascii="Wingdings" w:hAnsi="Wingdings" w:hint="default"/>
+        <w:sz w:val="20"/>
+      </w:rPr>
+    </w:lvl>
+  </w:abstractNum>
+  <w:abstractNum w:abstractNumId="2" w15:restartNumberingAfterBreak="0">
+    <w:nsid w:val="6E310CFD"/>
+    <w:multiLevelType w:val="multilevel"/>
+    <w:tmpl w:val="DAFEE132"/>
+    <w:lvl w:ilvl="0">
+      <w:start w:val="1"/>
+      <w:numFmt w:val="bullet"/>
+      <w:lvlText w:val=""/>
+      <w:lvlJc w:val="left"/>
+      <w:pPr>
+        <w:tabs>
+          <w:tab w:val="num" w:pos="720"/>
+        </w:tabs>
+        <w:ind w:left="720" w:hanging="360"/>
+      </w:pPr>
+      <w:rPr>
+        <w:rFonts w:ascii="Symbol" w:hAnsi="Symbol" w:hint="default"/>
+        <w:sz w:val="20"/>
+      </w:rPr>
+    </w:lvl>
+    <w:lvl w:ilvl="1">
+      <w:start w:val="1"/>
+      <w:numFmt w:val="bullet"/>
+      <w:lvlText w:val="o"/>
+      <w:lvlJc w:val="left"/>
+      <w:pPr>
+        <w:tabs>
+          <w:tab w:val="num" w:pos="1440"/>
+        </w:tabs>
+        <w:ind w:left="1440" w:hanging="360"/>
+      </w:pPr>
+      <w:rPr>
+        <w:rFonts w:ascii="Courier New" w:hAnsi="Courier New" w:hint="default"/>
+        <w:sz w:val="20"/>
+      </w:rPr>
+    </w:lvl>
+    <w:lvl w:ilvl="2" w:tentative="1">
+      <w:start w:val="1"/>
+      <w:numFmt w:val="bullet"/>
+      <w:lvlText w:val=""/>
+      <w:lvlJc w:val="left"/>
+      <w:pPr>
+        <w:tabs>
+          <w:tab w:val="num" w:pos="2160"/>
+        </w:tabs>
+        <w:ind w:left="2160" w:hanging="360"/>
+      </w:pPr>
+      <w:rPr>
+        <w:rFonts w:ascii="Wingdings" w:hAnsi="Wingdings" w:hint="default"/>
+        <w:sz w:val="20"/>
+      </w:rPr>
+    </w:lvl>
+    <w:lvl w:ilvl="3" w:tentative="1">
+      <w:start w:val="1"/>
+      <w:numFmt w:val="bullet"/>
+      <w:lvlText w:val=""/>
+      <w:lvlJc w:val="left"/>
+      <w:pPr>
+        <w:tabs>
+          <w:tab w:val="num" w:pos="2880"/>
+        </w:tabs>
+        <w:ind w:left="2880" w:hanging="360"/>
+      </w:pPr>
+      <w:rPr>
+        <w:rFonts w:ascii="Wingdings" w:hAnsi="Wingdings" w:hint="default"/>
+        <w:sz w:val="20"/>
+      </w:rPr>
+    </w:lvl>
+    <w:lvl w:ilvl="4" w:tentative="1">
+      <w:start w:val="1"/>
+      <w:numFmt w:val="bullet"/>
+      <w:lvlText w:val=""/>
+      <w:lvlJc w:val="left"/>
+      <w:pPr>
+        <w:tabs>
+          <w:tab w:val="num" w:pos="3600"/>
+        </w:tabs>
+        <w:ind w:left="3600" w:hanging="360"/>
+      </w:pPr>
+      <w:rPr>
+        <w:rFonts w:ascii="Wingdings" w:hAnsi="Wingdings" w:hint="default"/>
+        <w:sz w:val="20"/>
+      </w:rPr>
+    </w:lvl>
+    <w:lvl w:ilvl="5" w:tentative="1">
+      <w:start w:val="1"/>
+      <w:numFmt w:val="bullet"/>
+      <w:lvlText w:val=""/>
+      <w:lvlJc w:val="left"/>
+      <w:pPr>
+        <w:tabs>
+          <w:tab w:val="num" w:pos="4320"/>
+        </w:tabs>
+        <w:ind w:left="4320" w:hanging="360"/>
+      </w:pPr>
+      <w:rPr>
+        <w:rFonts w:ascii="Wingdings" w:hAnsi="Wingdings" w:hint="default"/>
+        <w:sz w:val="20"/>
+      </w:rPr>
+    </w:lvl>
+    <w:lvl w:ilvl="6" w:tentative="1">
+      <w:start w:val="1"/>
+      <w:numFmt w:val="bullet"/>
+      <w:lvlText w:val=""/>
+      <w:lvlJc w:val="left"/>
+      <w:pPr>
+        <w:tabs>
+          <w:tab w:val="num" w:pos="5040"/>
+        </w:tabs>
+        <w:ind w:left="5040" w:hanging="360"/>
+      </w:pPr>
+      <w:rPr>
+        <w:rFonts w:ascii="Wingdings" w:hAnsi="Wingdings" w:hint="default"/>
+        <w:sz w:val="20"/>
+      </w:rPr>
+    </w:lvl>
+    <w:lvl w:ilvl="7" w:tentative="1">
+      <w:start w:val="1"/>
+      <w:numFmt w:val="bullet"/>
+      <w:lvlText w:val=""/>
+      <w:lvlJc w:val="left"/>
+      <w:pPr>
+        <w:tabs>
+          <w:tab w:val="num" w:pos="5760"/>
+        </w:tabs>
+        <w:ind w:left="5760" w:hanging="360"/>
+      </w:pPr>
+      <w:rPr>
+        <w:rFonts w:ascii="Wingdings" w:hAnsi="Wingdings" w:hint="default"/>
+        <w:sz w:val="20"/>
+      </w:rPr>
+    </w:lvl>
+    <w:lvl w:ilvl="8" w:tentative="1">
+      <w:start w:val="1"/>
+      <w:numFmt w:val="bullet"/>
+      <w:lvlText w:val=""/>
+      <w:lvlJc w:val="left"/>
+      <w:pPr>
+        <w:tabs>
+          <w:tab w:val="num" w:pos="6480"/>
+        </w:tabs>
+        <w:ind w:left="6480" w:hanging="360"/>
+      </w:pPr>
+      <w:rPr>
+        <w:rFonts w:ascii="Wingdings" w:hAnsi="Wingdings" w:hint="default"/>
+        <w:sz w:val="20"/>
+      </w:rPr>
+    </w:lvl>
+  </w:abstractNum>
+  <w:abstractNum w:abstractNumId="3" w15:restartNumberingAfterBreak="0">
+    <w:nsid w:val="738B5968"/>
+    <w:multiLevelType w:val="multilevel"/>
+    <w:tmpl w:val="49C2EEE0"/>
+    <w:lvl w:ilvl="0">
+      <w:start w:val="1"/>
+      <w:numFmt w:val="bullet"/>
+      <w:lvlText w:val=""/>
+      <w:lvlJc w:val="left"/>
+      <w:pPr>
+        <w:tabs>
+          <w:tab w:val="num" w:pos="720"/>
+        </w:tabs>
+        <w:ind w:left="720" w:hanging="360"/>
+      </w:pPr>
+      <w:rPr>
+        <w:rFonts w:ascii="Symbol" w:hAnsi="Symbol" w:hint="default"/>
+        <w:sz w:val="20"/>
+      </w:rPr>
+    </w:lvl>
+    <w:lvl w:ilvl="1">
+      <w:start w:val="1"/>
+      <w:numFmt w:val="bullet"/>
+      <w:lvlText w:val="o"/>
+      <w:lvlJc w:val="left"/>
+      <w:pPr>
+        <w:tabs>
+          <w:tab w:val="num" w:pos="1440"/>
+        </w:tabs>
+        <w:ind w:left="1440" w:hanging="360"/>
+      </w:pPr>
+      <w:rPr>
+        <w:rFonts w:ascii="Courier New" w:hAnsi="Courier New" w:hint="default"/>
+        <w:sz w:val="20"/>
+      </w:rPr>
+    </w:lvl>
+    <w:lvl w:ilvl="2" w:tentative="1">
+      <w:start w:val="1"/>
+      <w:numFmt w:val="bullet"/>
+      <w:lvlText w:val=""/>
+      <w:lvlJc w:val="left"/>
+      <w:pPr>
+        <w:tabs>
+          <w:tab w:val="num" w:pos="2160"/>
+        </w:tabs>
+        <w:ind w:left="2160" w:hanging="360"/>
+      </w:pPr>
+      <w:rPr>
+        <w:rFonts w:ascii="Wingdings" w:hAnsi="Wingdings" w:hint="default"/>
+        <w:sz w:val="20"/>
+      </w:rPr>
+    </w:lvl>
+    <w:lvl w:ilvl="3" w:tentative="1">
+      <w:start w:val="1"/>
+      <w:numFmt w:val="bullet"/>
+      <w:lvlText w:val=""/>
+      <w:lvlJc w:val="left"/>
+      <w:pPr>
+        <w:tabs>
+          <w:tab w:val="num" w:pos="2880"/>
+        </w:tabs>
+        <w:ind w:left="2880" w:hanging="360"/>
+      </w:pPr>
+      <w:rPr>
+        <w:rFonts w:ascii="Wingdings" w:hAnsi="Wingdings" w:hint="default"/>
+        <w:sz w:val="20"/>
+      </w:rPr>
+    </w:lvl>
+    <w:lvl w:ilvl="4" w:tentative="1">
+      <w:start w:val="1"/>
+      <w:numFmt w:val="bullet"/>
+      <w:lvlText w:val=""/>
+      <w:lvlJc w:val="left"/>
+      <w:pPr>
+        <w:tabs>
+          <w:tab w:val="num" w:pos="3600"/>
+        </w:tabs>
+        <w:ind w:left="3600" w:hanging="360"/>
+      </w:pPr>
+      <w:rPr>
+        <w:rFonts w:ascii="Wingdings" w:hAnsi="Wingdings" w:hint="default"/>
+        <w:sz w:val="20"/>
+      </w:rPr>
+    </w:lvl>
+    <w:lvl w:ilvl="5" w:tentative="1">
+      <w:start w:val="1"/>
+      <w:numFmt w:val="bullet"/>
+      <w:lvlText w:val=""/>
+      <w:lvlJc w:val="left"/>
+      <w:pPr>
+        <w:tabs>
+          <w:tab w:val="num" w:pos="4320"/>
+        </w:tabs>
+        <w:ind w:left="4320" w:hanging="360"/>
+      </w:pPr>
+      <w:rPr>
+        <w:rFonts w:ascii="Wingdings" w:hAnsi="Wingdings" w:hint="default"/>
+        <w:sz w:val="20"/>
+      </w:rPr>
+    </w:lvl>
+    <w:lvl w:ilvl="6" w:tentative="1">
+      <w:start w:val="1"/>
+      <w:numFmt w:val="bullet"/>
+      <w:lvlText w:val=""/>
+      <w:lvlJc w:val="left"/>
+      <w:pPr>
+        <w:tabs>
+          <w:tab w:val="num" w:pos="5040"/>
+        </w:tabs>
+        <w:ind w:left="5040" w:hanging="360"/>
+      </w:pPr>
+      <w:rPr>
+        <w:rFonts w:ascii="Wingdings" w:hAnsi="Wingdings" w:hint="default"/>
+        <w:sz w:val="20"/>
+      </w:rPr>
+    </w:lvl>
+    <w:lvl w:ilvl="7" w:tentative="1">
+      <w:start w:val="1"/>
+      <w:numFmt w:val="bullet"/>
+      <w:lvlText w:val=""/>
+      <w:lvlJc w:val="left"/>
+      <w:pPr>
+        <w:tabs>
+          <w:tab w:val="num" w:pos="5760"/>
+        </w:tabs>
+        <w:ind w:left="5760" w:hanging="360"/>
+      </w:pPr>
+      <w:rPr>
+        <w:rFonts w:ascii="Wingdings" w:hAnsi="Wingdings" w:hint="default"/>
+        <w:sz w:val="20"/>
+      </w:rPr>
+    </w:lvl>
+    <w:lvl w:ilvl="8" w:tentative="1">
+      <w:start w:val="1"/>
+      <w:numFmt w:val="bullet"/>
+      <w:lvlText w:val=""/>
+      <w:lvlJc w:val="left"/>
+      <w:pPr>
+        <w:tabs>
+          <w:tab w:val="num" w:pos="6480"/>
+        </w:tabs>
+        <w:ind w:left="6480" w:hanging="360"/>
+      </w:pPr>
+      <w:rPr>
+        <w:rFonts w:ascii="Wingdings" w:hAnsi="Wingdings" w:hint="default"/>
+        <w:sz w:val="20"/>
+      </w:rPr>
+    </w:lvl>
+  </w:abstractNum>
+  <w:num w:numId="1">
+    <w:abstractNumId w:val="0"/>
+  </w:num>
+  <w:num w:numId="2">
+    <w:abstractNumId w:val="1"/>
+  </w:num>
+  <w:num w:numId="3">
+    <w:abstractNumId w:val="2"/>
+  </w:num>
+  <w:num w:numId="4">
+    <w:abstractNumId w:val="3"/>
+  </w:num>
+</w:numbering>
 </file>
 
 <file path=word/styles.xml><?xml version="1.0" encoding="utf-8"?>
@@ -560,6 +2273,58 @@
       <w:szCs w:val="32"/>
     </w:rPr>
   </w:style>
+  <w:style w:type="paragraph" w:styleId="NormalWeb">
+    <w:name w:val="Normal (Web)"/>
+    <w:basedOn w:val="Normal"/>
+    <w:uiPriority w:val="99"/>
+    <w:semiHidden/>
+    <w:unhideWhenUsed/>
+    <w:rsid w:val="00CC7DC2"/>
+    <w:pPr>
+      <w:spacing w:before="100" w:beforeAutospacing="1" w:after="100" w:afterAutospacing="1" w:line="240" w:lineRule="auto"/>
+    </w:pPr>
+    <w:rPr>
+      <w:rFonts w:ascii="Times New Roman" w:eastAsia="Times New Roman" w:hAnsi="Times New Roman" w:cs="Times New Roman"/>
+      <w:sz w:val="24"/>
+      <w:szCs w:val="24"/>
+    </w:rPr>
+  </w:style>
+  <w:style w:type="character" w:styleId="HTMLCode">
+    <w:name w:val="HTML Code"/>
+    <w:basedOn w:val="DefaultParagraphFont"/>
+    <w:uiPriority w:val="99"/>
+    <w:semiHidden/>
+    <w:unhideWhenUsed/>
+    <w:rsid w:val="00CC7DC2"/>
+    <w:rPr>
+      <w:rFonts w:ascii="Courier New" w:eastAsia="Times New Roman" w:hAnsi="Courier New" w:cs="Courier New"/>
+      <w:sz w:val="20"/>
+      <w:szCs w:val="20"/>
+    </w:rPr>
+  </w:style>
+  <w:style w:type="character" w:styleId="Hyperlink">
+    <w:name w:val="Hyperlink"/>
+    <w:basedOn w:val="DefaultParagraphFont"/>
+    <w:uiPriority w:val="99"/>
+    <w:semiHidden/>
+    <w:unhideWhenUsed/>
+    <w:rsid w:val="00CC7DC2"/>
+    <w:rPr>
+      <w:color w:val="0000FF"/>
+      <w:u w:val="single"/>
+    </w:rPr>
+  </w:style>
+  <w:style w:type="character" w:styleId="Emphasis">
+    <w:name w:val="Emphasis"/>
+    <w:basedOn w:val="DefaultParagraphFont"/>
+    <w:uiPriority w:val="20"/>
+    <w:qFormat/>
+    <w:rsid w:val="00CC7DC2"/>
+    <w:rPr>
+      <w:i/>
+      <w:iCs/>
+    </w:rPr>
+  </w:style>
 </w:styles>
 </file>
 

</xml_diff>